<commit_message>
Fix a little grammar mistake of spec
</commit_message>
<xml_diff>
--- a/Docs/Project Report.docx
+++ b/Docs/Project Report.docx
@@ -1,6 +1,6 @@
 
 <file path=word/document.xml><?xml version="1.0" encoding="utf-8"?>
-<w:document xmlns:wpc="http://schemas.microsoft.com/office/word/2010/wordprocessingCanvas" xmlns:cx="http://schemas.microsoft.com/office/drawing/2014/chartex" xmlns:cx1="http://schemas.microsoft.com/office/drawing/2015/9/8/chartex" xmlns:cx2="http://schemas.microsoft.com/office/drawing/2015/10/21/chartex" xmlns:mc="http://schemas.openxmlformats.org/markup-compatibility/2006" xmlns:o="urn:schemas-microsoft-com:office:office" xmlns:r="http://schemas.openxmlformats.org/officeDocument/2006/relationships" xmlns:m="http://schemas.openxmlformats.org/officeDocument/2006/math" xmlns:v="urn:schemas-microsoft-com:vml" xmlns:wp14="http://schemas.microsoft.com/office/word/2010/wordprocessingDrawing" xmlns:wp="http://schemas.openxmlformats.org/drawingml/2006/wordprocessingDrawing" xmlns:w10="urn:schemas-microsoft-com:office:word" xmlns:w="http://schemas.openxmlformats.org/wordprocessingml/2006/main" xmlns:w14="http://schemas.microsoft.com/office/word/2010/wordml" xmlns:w15="http://schemas.microsoft.com/office/word/2012/wordml" xmlns:w16se="http://schemas.microsoft.com/office/word/2015/wordml/symex" xmlns:wpg="http://schemas.microsoft.com/office/word/2010/wordprocessingGroup" xmlns:wpi="http://schemas.microsoft.com/office/word/2010/wordprocessingInk" xmlns:wne="http://schemas.microsoft.com/office/word/2006/wordml" xmlns:wps="http://schemas.microsoft.com/office/word/2010/wordprocessingShape" mc:Ignorable="w14 w15 w16se wp14">
+<w:document xmlns:wpc="http://schemas.microsoft.com/office/word/2010/wordprocessingCanvas" xmlns:mo="http://schemas.microsoft.com/office/mac/office/2008/main" xmlns:mc="http://schemas.openxmlformats.org/markup-compatibility/2006" xmlns:mv="urn:schemas-microsoft-com:mac:vml" xmlns:o="urn:schemas-microsoft-com:office:office" xmlns:r="http://schemas.openxmlformats.org/officeDocument/2006/relationships" xmlns:m="http://schemas.openxmlformats.org/officeDocument/2006/math" xmlns:v="urn:schemas-microsoft-com:vml" xmlns:wp14="http://schemas.microsoft.com/office/word/2010/wordprocessingDrawing" xmlns:wp="http://schemas.openxmlformats.org/drawingml/2006/wordprocessingDrawing" xmlns:w10="urn:schemas-microsoft-com:office:word" xmlns:w="http://schemas.openxmlformats.org/wordprocessingml/2006/main" xmlns:w14="http://schemas.microsoft.com/office/word/2010/wordml" xmlns:w15="http://schemas.microsoft.com/office/word/2012/wordml" xmlns:wpg="http://schemas.microsoft.com/office/word/2010/wordprocessingGroup" xmlns:wpi="http://schemas.microsoft.com/office/word/2010/wordprocessingInk" xmlns:wne="http://schemas.microsoft.com/office/word/2006/wordml" xmlns:wps="http://schemas.microsoft.com/office/word/2010/wordprocessingShape" mc:Ignorable="w14 w15 wp14">
   <w:body>
     <w:p>
       <w:pPr>
@@ -17,10 +17,10 @@
           <w:noProof/>
           <w:color w:val="5B9BD5" w:themeColor="accent1"/>
           <w:sz w:val="40"/>
-          <w:lang w:val="en-US"/>
+          <w:lang w:val="en-US" w:eastAsia="zh-CN"/>
         </w:rPr>
         <w:drawing>
-          <wp:anchor distT="0" distB="0" distL="114300" distR="114300" simplePos="0" relativeHeight="251658240" behindDoc="1" locked="1" layoutInCell="0" allowOverlap="1">
+          <wp:anchor distT="0" distB="0" distL="114300" distR="114300" simplePos="0" relativeHeight="251658240" behindDoc="1" locked="1" layoutInCell="0" allowOverlap="1" wp14:anchorId="320AAF09" wp14:editId="5EE9BD31">
             <wp:simplePos x="0" y="0"/>
             <wp:positionH relativeFrom="margin">
               <wp:align>right</wp:align>
@@ -273,39 +273,40 @@
           <w:sz w:val="40"/>
           <w:lang w:val="de-DE"/>
         </w:rPr>
-        <w:t>Zhang Haoze</w:t>
-      </w:r>
-    </w:p>
-    <w:p>
-      <w:pPr>
-        <w:jc w:val="center"/>
+        <w:t xml:space="preserve">Zhang </w:t>
+      </w:r>
+      <w:proofErr w:type="spellStart"/>
+      <w:r>
         <w:rPr>
           <w:rFonts w:asciiTheme="majorHAnsi" w:hAnsiTheme="majorHAnsi"/>
           <w:color w:val="FFC000"/>
           <w:sz w:val="40"/>
           <w:lang w:val="de-DE"/>
         </w:rPr>
-      </w:pPr>
-      <w:r>
+        <w:t>Haoze</w:t>
+      </w:r>
+      <w:proofErr w:type="spellEnd"/>
+    </w:p>
+    <w:p>
+      <w:pPr>
+        <w:jc w:val="center"/>
         <w:rPr>
           <w:rFonts w:asciiTheme="majorHAnsi" w:hAnsiTheme="majorHAnsi"/>
           <w:color w:val="FFC000"/>
           <w:sz w:val="40"/>
           <w:lang w:val="de-DE"/>
         </w:rPr>
-        <w:t>Gong Zhaowen</w:t>
-      </w:r>
-    </w:p>
-    <w:p>
-      <w:pPr>
-        <w:jc w:val="center"/>
+      </w:pPr>
+      <w:r>
         <w:rPr>
           <w:rFonts w:asciiTheme="majorHAnsi" w:hAnsiTheme="majorHAnsi"/>
           <w:color w:val="FFC000"/>
           <w:sz w:val="40"/>
           <w:lang w:val="de-DE"/>
         </w:rPr>
-      </w:pPr>
+        <w:t xml:space="preserve">Gong </w:t>
+      </w:r>
+      <w:proofErr w:type="spellStart"/>
       <w:r>
         <w:rPr>
           <w:rFonts w:asciiTheme="majorHAnsi" w:hAnsiTheme="majorHAnsi"/>
@@ -313,8 +314,9 @@
           <w:sz w:val="40"/>
           <w:lang w:val="de-DE"/>
         </w:rPr>
-        <w:t>Ma Xiaoqi</w:t>
-      </w:r>
+        <w:t>Zhaowen</w:t>
+      </w:r>
+      <w:proofErr w:type="spellEnd"/>
     </w:p>
     <w:p>
       <w:pPr>
@@ -333,8 +335,50 @@
           <w:sz w:val="40"/>
           <w:lang w:val="de-DE"/>
         </w:rPr>
-        <w:t>Wu Zelin</w:t>
-      </w:r>
+        <w:t xml:space="preserve">Ma </w:t>
+      </w:r>
+      <w:proofErr w:type="spellStart"/>
+      <w:r>
+        <w:rPr>
+          <w:rFonts w:asciiTheme="majorHAnsi" w:hAnsiTheme="majorHAnsi"/>
+          <w:color w:val="FFC000"/>
+          <w:sz w:val="40"/>
+          <w:lang w:val="de-DE"/>
+        </w:rPr>
+        <w:t>Xiaoqi</w:t>
+      </w:r>
+      <w:proofErr w:type="spellEnd"/>
+    </w:p>
+    <w:p>
+      <w:pPr>
+        <w:jc w:val="center"/>
+        <w:rPr>
+          <w:rFonts w:asciiTheme="majorHAnsi" w:hAnsiTheme="majorHAnsi"/>
+          <w:color w:val="FFC000"/>
+          <w:sz w:val="40"/>
+          <w:lang w:val="de-DE"/>
+        </w:rPr>
+      </w:pPr>
+      <w:r>
+        <w:rPr>
+          <w:rFonts w:asciiTheme="majorHAnsi" w:hAnsiTheme="majorHAnsi"/>
+          <w:color w:val="FFC000"/>
+          <w:sz w:val="40"/>
+          <w:lang w:val="de-DE"/>
+        </w:rPr>
+        <w:t xml:space="preserve">Wu </w:t>
+      </w:r>
+      <w:proofErr w:type="spellStart"/>
+      <w:r>
+        <w:rPr>
+          <w:rFonts w:asciiTheme="majorHAnsi" w:hAnsiTheme="majorHAnsi"/>
+          <w:color w:val="FFC000"/>
+          <w:sz w:val="40"/>
+          <w:lang w:val="de-DE"/>
+        </w:rPr>
+        <w:t>Zelin</w:t>
+      </w:r>
+      <w:proofErr w:type="spellEnd"/>
     </w:p>
     <w:p>
       <w:pPr>
@@ -1551,17 +1595,7 @@
                 <w:b/>
                 <w:noProof/>
               </w:rPr>
-              <w:t>Non-functional requiremen</w:t>
-            </w:r>
-            <w:bookmarkStart w:id="0" w:name="_GoBack"/>
-            <w:bookmarkEnd w:id="0"/>
-            <w:r>
-              <w:rPr>
-                <w:rStyle w:val="Hyperlink"/>
-                <w:b/>
-                <w:noProof/>
-              </w:rPr>
-              <w:t>ts</w:t>
+              <w:t>Non-functional requirements</w:t>
             </w:r>
             <w:r>
               <w:rPr>
@@ -2963,11 +2997,11 @@
         <w:lastRenderedPageBreak/>
         <w:t xml:space="preserve"> </w:t>
       </w:r>
-      <w:bookmarkStart w:id="1" w:name="_Toc451187060"/>
+      <w:bookmarkStart w:id="0" w:name="_Toc451187060"/>
       <w:r>
         <w:t>Specification</w:t>
       </w:r>
-      <w:bookmarkEnd w:id="1"/>
+      <w:bookmarkEnd w:id="0"/>
     </w:p>
     <w:p>
       <w:pPr>
@@ -2977,11 +3011,11 @@
           <w:numId w:val="3"/>
         </w:numPr>
       </w:pPr>
-      <w:bookmarkStart w:id="2" w:name="_Toc451187061"/>
+      <w:bookmarkStart w:id="1" w:name="_Toc451187061"/>
       <w:r>
         <w:t>Description</w:t>
       </w:r>
-      <w:bookmarkEnd w:id="2"/>
+      <w:bookmarkEnd w:id="1"/>
     </w:p>
     <w:p>
       <w:pPr>
@@ -2991,11 +3025,11 @@
           <w:numId w:val="3"/>
         </w:numPr>
       </w:pPr>
-      <w:bookmarkStart w:id="3" w:name="_Toc451187062"/>
+      <w:bookmarkStart w:id="2" w:name="_Toc451187062"/>
       <w:r>
         <w:t>Product Purpose</w:t>
       </w:r>
-      <w:bookmarkEnd w:id="3"/>
+      <w:bookmarkEnd w:id="2"/>
     </w:p>
     <w:p>
       <w:pPr>
@@ -3029,11 +3063,11 @@
           <w:numId w:val="3"/>
         </w:numPr>
       </w:pPr>
-      <w:bookmarkStart w:id="4" w:name="_Toc451187063"/>
+      <w:bookmarkStart w:id="3" w:name="_Toc451187063"/>
       <w:r>
         <w:t>Product Scope</w:t>
       </w:r>
-      <w:bookmarkEnd w:id="4"/>
+      <w:bookmarkEnd w:id="3"/>
     </w:p>
     <w:p>
       <w:pPr>
@@ -3059,11 +3093,11 @@
           <w:numId w:val="3"/>
         </w:numPr>
       </w:pPr>
-      <w:bookmarkStart w:id="5" w:name="_Toc451187064"/>
+      <w:bookmarkStart w:id="4" w:name="_Toc451187064"/>
       <w:r>
         <w:t>Potential Customers</w:t>
       </w:r>
-      <w:bookmarkEnd w:id="5"/>
+      <w:bookmarkEnd w:id="4"/>
     </w:p>
     <w:p>
       <w:pPr>
@@ -3089,11 +3123,11 @@
           <w:numId w:val="3"/>
         </w:numPr>
       </w:pPr>
-      <w:bookmarkStart w:id="6" w:name="_Toc451187065"/>
+      <w:bookmarkStart w:id="5" w:name="_Toc451187065"/>
       <w:r>
         <w:t>Product functions</w:t>
       </w:r>
-      <w:bookmarkEnd w:id="6"/>
+      <w:bookmarkEnd w:id="5"/>
     </w:p>
     <w:p>
       <w:pPr>
@@ -3326,7 +3360,7 @@
           <w:szCs w:val="40"/>
         </w:rPr>
       </w:pPr>
-      <w:bookmarkStart w:id="7" w:name="_Toc451187066"/>
+      <w:bookmarkStart w:id="6" w:name="_Toc451187066"/>
       <w:r>
         <w:rPr>
           <w:b/>
@@ -3335,7 +3369,7 @@
         </w:rPr>
         <w:t>User characteristics</w:t>
       </w:r>
-      <w:bookmarkEnd w:id="7"/>
+      <w:bookmarkEnd w:id="6"/>
     </w:p>
     <w:p>
       <w:pPr>
@@ -3497,7 +3531,7 @@
         </w:numPr>
       </w:pPr>
       <w:r>
-        <w:t>do the cleaning with the help of instruction.</w:t>
+        <w:t>do cleaning with the help of instruction.</w:t>
       </w:r>
     </w:p>
     <w:p>
@@ -3549,7 +3583,7 @@
           <w:szCs w:val="40"/>
         </w:rPr>
       </w:pPr>
-      <w:bookmarkStart w:id="8" w:name="_Toc451187067"/>
+      <w:bookmarkStart w:id="7" w:name="_Toc451187067"/>
       <w:r>
         <w:rPr>
           <w:b/>
@@ -3558,7 +3592,7 @@
         </w:rPr>
         <w:t>Functional requirements</w:t>
       </w:r>
-      <w:bookmarkEnd w:id="8"/>
+      <w:bookmarkEnd w:id="7"/>
     </w:p>
     <w:p>
       <w:pPr>
@@ -3568,11 +3602,14 @@
           <w:numId w:val="3"/>
         </w:numPr>
       </w:pPr>
-      <w:bookmarkStart w:id="9" w:name="_Toc451187068"/>
+      <w:bookmarkStart w:id="8" w:name="_Toc451187068"/>
       <w:r>
         <w:t>Present</w:t>
       </w:r>
-      <w:bookmarkEnd w:id="9"/>
+      <w:bookmarkEnd w:id="8"/>
+      <w:r>
+        <w:t>ation</w:t>
+      </w:r>
     </w:p>
     <w:p>
       <w:pPr>
@@ -3631,11 +3668,11 @@
           <w:numId w:val="3"/>
         </w:numPr>
       </w:pPr>
-      <w:bookmarkStart w:id="10" w:name="_Toc451187069"/>
+      <w:bookmarkStart w:id="9" w:name="_Toc451187069"/>
       <w:r>
         <w:t>Customization</w:t>
       </w:r>
-      <w:bookmarkEnd w:id="10"/>
+      <w:bookmarkEnd w:id="9"/>
     </w:p>
     <w:p>
       <w:pPr>
@@ -3735,11 +3772,11 @@
           <w:numId w:val="3"/>
         </w:numPr>
       </w:pPr>
-      <w:bookmarkStart w:id="11" w:name="_Toc451187070"/>
+      <w:bookmarkStart w:id="10" w:name="_Toc451187070"/>
       <w:r>
         <w:t>Search</w:t>
       </w:r>
-      <w:bookmarkEnd w:id="11"/>
+      <w:bookmarkEnd w:id="10"/>
     </w:p>
     <w:p>
       <w:pPr>
@@ -3845,11 +3882,11 @@
           <w:numId w:val="3"/>
         </w:numPr>
       </w:pPr>
-      <w:bookmarkStart w:id="12" w:name="_Toc451187071"/>
+      <w:bookmarkStart w:id="11" w:name="_Toc451187071"/>
       <w:r>
         <w:t>Language</w:t>
       </w:r>
-      <w:bookmarkEnd w:id="12"/>
+      <w:bookmarkEnd w:id="11"/>
     </w:p>
     <w:p>
       <w:pPr>
@@ -3888,7 +3925,7 @@
           <w:szCs w:val="40"/>
         </w:rPr>
       </w:pPr>
-      <w:bookmarkStart w:id="13" w:name="_Toc451187072"/>
+      <w:bookmarkStart w:id="12" w:name="_Toc451187072"/>
       <w:r>
         <w:rPr>
           <w:b/>
@@ -3897,7 +3934,7 @@
         </w:rPr>
         <w:t>Non-functional requirements</w:t>
       </w:r>
-      <w:bookmarkEnd w:id="13"/>
+      <w:bookmarkEnd w:id="12"/>
     </w:p>
     <w:p>
       <w:pPr>
@@ -3907,11 +3944,11 @@
           <w:numId w:val="3"/>
         </w:numPr>
       </w:pPr>
-      <w:bookmarkStart w:id="14" w:name="_Toc451187073"/>
+      <w:bookmarkStart w:id="13" w:name="_Toc451187073"/>
       <w:r>
         <w:t>Portability</w:t>
       </w:r>
-      <w:bookmarkEnd w:id="14"/>
+      <w:bookmarkEnd w:id="13"/>
     </w:p>
     <w:p>
       <w:pPr>
@@ -3958,11 +3995,11 @@
           <w:numId w:val="3"/>
         </w:numPr>
       </w:pPr>
-      <w:bookmarkStart w:id="15" w:name="_Toc451187074"/>
+      <w:bookmarkStart w:id="14" w:name="_Toc451187074"/>
       <w:r>
         <w:t>Performance and Availability</w:t>
       </w:r>
-      <w:bookmarkEnd w:id="15"/>
+      <w:bookmarkEnd w:id="14"/>
     </w:p>
     <w:p>
       <w:pPr>
@@ -4008,11 +4045,11 @@
           <w:numId w:val="3"/>
         </w:numPr>
       </w:pPr>
-      <w:bookmarkStart w:id="16" w:name="_Toc451187075"/>
+      <w:bookmarkStart w:id="15" w:name="_Toc451187075"/>
       <w:r>
         <w:t>Security and Extensibility</w:t>
       </w:r>
-      <w:bookmarkEnd w:id="16"/>
+      <w:bookmarkEnd w:id="15"/>
     </w:p>
     <w:p>
       <w:pPr>
@@ -4037,6 +4074,8 @@
       <w:r>
         <w:t>The software is not designed to extend.</w:t>
       </w:r>
+      <w:bookmarkStart w:id="16" w:name="_GoBack"/>
+      <w:bookmarkEnd w:id="16"/>
     </w:p>
     <w:p>
       <w:pPr>
@@ -4583,7 +4622,7 @@
 </file>
 
 <file path=word/endnotes.xml><?xml version="1.0" encoding="utf-8"?>
-<w:endnotes xmlns:wpc="http://schemas.microsoft.com/office/word/2010/wordprocessingCanvas" xmlns:cx="http://schemas.microsoft.com/office/drawing/2014/chartex" xmlns:cx1="http://schemas.microsoft.com/office/drawing/2015/9/8/chartex" xmlns:cx2="http://schemas.microsoft.com/office/drawing/2015/10/21/chartex" xmlns:mc="http://schemas.openxmlformats.org/markup-compatibility/2006" xmlns:o="urn:schemas-microsoft-com:office:office" xmlns:r="http://schemas.openxmlformats.org/officeDocument/2006/relationships" xmlns:m="http://schemas.openxmlformats.org/officeDocument/2006/math" xmlns:v="urn:schemas-microsoft-com:vml" xmlns:wp14="http://schemas.microsoft.com/office/word/2010/wordprocessingDrawing" xmlns:wp="http://schemas.openxmlformats.org/drawingml/2006/wordprocessingDrawing" xmlns:w10="urn:schemas-microsoft-com:office:word" xmlns:w="http://schemas.openxmlformats.org/wordprocessingml/2006/main" xmlns:w14="http://schemas.microsoft.com/office/word/2010/wordml" xmlns:w15="http://schemas.microsoft.com/office/word/2012/wordml" xmlns:w16se="http://schemas.microsoft.com/office/word/2015/wordml/symex" xmlns:wpg="http://schemas.microsoft.com/office/word/2010/wordprocessingGroup" xmlns:wpi="http://schemas.microsoft.com/office/word/2010/wordprocessingInk" xmlns:wne="http://schemas.microsoft.com/office/word/2006/wordml" xmlns:wps="http://schemas.microsoft.com/office/word/2010/wordprocessingShape" mc:Ignorable="w14 w15 w16se wp14">
+<w:endnotes xmlns:wpc="http://schemas.microsoft.com/office/word/2010/wordprocessingCanvas" xmlns:mo="http://schemas.microsoft.com/office/mac/office/2008/main" xmlns:mc="http://schemas.openxmlformats.org/markup-compatibility/2006" xmlns:mv="urn:schemas-microsoft-com:mac:vml" xmlns:o="urn:schemas-microsoft-com:office:office" xmlns:r="http://schemas.openxmlformats.org/officeDocument/2006/relationships" xmlns:m="http://schemas.openxmlformats.org/officeDocument/2006/math" xmlns:v="urn:schemas-microsoft-com:vml" xmlns:wp14="http://schemas.microsoft.com/office/word/2010/wordprocessingDrawing" xmlns:wp="http://schemas.openxmlformats.org/drawingml/2006/wordprocessingDrawing" xmlns:w10="urn:schemas-microsoft-com:office:word" xmlns:w="http://schemas.openxmlformats.org/wordprocessingml/2006/main" xmlns:w14="http://schemas.microsoft.com/office/word/2010/wordml" xmlns:w15="http://schemas.microsoft.com/office/word/2012/wordml" xmlns:wpg="http://schemas.microsoft.com/office/word/2010/wordprocessingGroup" xmlns:wpi="http://schemas.microsoft.com/office/word/2010/wordprocessingInk" xmlns:wne="http://schemas.microsoft.com/office/word/2006/wordml" xmlns:wps="http://schemas.microsoft.com/office/word/2010/wordprocessingShape" mc:Ignorable="w14 w15 wp14">
   <w:endnote w:type="separator" w:id="-1">
     <w:p>
       <w:pPr>
@@ -4608,7 +4647,7 @@
 </file>
 
 <file path=word/footnotes.xml><?xml version="1.0" encoding="utf-8"?>
-<w:footnotes xmlns:wpc="http://schemas.microsoft.com/office/word/2010/wordprocessingCanvas" xmlns:cx="http://schemas.microsoft.com/office/drawing/2014/chartex" xmlns:cx1="http://schemas.microsoft.com/office/drawing/2015/9/8/chartex" xmlns:cx2="http://schemas.microsoft.com/office/drawing/2015/10/21/chartex" xmlns:mc="http://schemas.openxmlformats.org/markup-compatibility/2006" xmlns:o="urn:schemas-microsoft-com:office:office" xmlns:r="http://schemas.openxmlformats.org/officeDocument/2006/relationships" xmlns:m="http://schemas.openxmlformats.org/officeDocument/2006/math" xmlns:v="urn:schemas-microsoft-com:vml" xmlns:wp14="http://schemas.microsoft.com/office/word/2010/wordprocessingDrawing" xmlns:wp="http://schemas.openxmlformats.org/drawingml/2006/wordprocessingDrawing" xmlns:w10="urn:schemas-microsoft-com:office:word" xmlns:w="http://schemas.openxmlformats.org/wordprocessingml/2006/main" xmlns:w14="http://schemas.microsoft.com/office/word/2010/wordml" xmlns:w15="http://schemas.microsoft.com/office/word/2012/wordml" xmlns:w16se="http://schemas.microsoft.com/office/word/2015/wordml/symex" xmlns:wpg="http://schemas.microsoft.com/office/word/2010/wordprocessingGroup" xmlns:wpi="http://schemas.microsoft.com/office/word/2010/wordprocessingInk" xmlns:wne="http://schemas.microsoft.com/office/word/2006/wordml" xmlns:wps="http://schemas.microsoft.com/office/word/2010/wordprocessingShape" mc:Ignorable="w14 w15 w16se wp14">
+<w:footnotes xmlns:wpc="http://schemas.microsoft.com/office/word/2010/wordprocessingCanvas" xmlns:mo="http://schemas.microsoft.com/office/mac/office/2008/main" xmlns:mc="http://schemas.openxmlformats.org/markup-compatibility/2006" xmlns:mv="urn:schemas-microsoft-com:mac:vml" xmlns:o="urn:schemas-microsoft-com:office:office" xmlns:r="http://schemas.openxmlformats.org/officeDocument/2006/relationships" xmlns:m="http://schemas.openxmlformats.org/officeDocument/2006/math" xmlns:v="urn:schemas-microsoft-com:vml" xmlns:wp14="http://schemas.microsoft.com/office/word/2010/wordprocessingDrawing" xmlns:wp="http://schemas.openxmlformats.org/drawingml/2006/wordprocessingDrawing" xmlns:w10="urn:schemas-microsoft-com:office:word" xmlns:w="http://schemas.openxmlformats.org/wordprocessingml/2006/main" xmlns:w14="http://schemas.microsoft.com/office/word/2010/wordml" xmlns:w15="http://schemas.microsoft.com/office/word/2012/wordml" xmlns:wpg="http://schemas.microsoft.com/office/word/2010/wordprocessingGroup" xmlns:wpi="http://schemas.microsoft.com/office/word/2010/wordprocessingInk" xmlns:wne="http://schemas.microsoft.com/office/word/2006/wordml" xmlns:wps="http://schemas.microsoft.com/office/word/2010/wordprocessingShape" mc:Ignorable="w14 w15 wp14">
   <w:footnote w:type="separator" w:id="-1">
     <w:p>
       <w:pPr>
@@ -4633,8 +4672,8 @@
 </file>
 
 <file path=word/numbering.xml><?xml version="1.0" encoding="utf-8"?>
-<w:numbering xmlns:wpc="http://schemas.microsoft.com/office/word/2010/wordprocessingCanvas" xmlns:cx="http://schemas.microsoft.com/office/drawing/2014/chartex" xmlns:cx1="http://schemas.microsoft.com/office/drawing/2015/9/8/chartex" xmlns:cx2="http://schemas.microsoft.com/office/drawing/2015/10/21/chartex" xmlns:mc="http://schemas.openxmlformats.org/markup-compatibility/2006" xmlns:o="urn:schemas-microsoft-com:office:office" xmlns:r="http://schemas.openxmlformats.org/officeDocument/2006/relationships" xmlns:m="http://schemas.openxmlformats.org/officeDocument/2006/math" xmlns:v="urn:schemas-microsoft-com:vml" xmlns:wp14="http://schemas.microsoft.com/office/word/2010/wordprocessingDrawing" xmlns:wp="http://schemas.openxmlformats.org/drawingml/2006/wordprocessingDrawing" xmlns:w10="urn:schemas-microsoft-com:office:word" xmlns:w="http://schemas.openxmlformats.org/wordprocessingml/2006/main" xmlns:w14="http://schemas.microsoft.com/office/word/2010/wordml" xmlns:w15="http://schemas.microsoft.com/office/word/2012/wordml" xmlns:w16se="http://schemas.microsoft.com/office/word/2015/wordml/symex" xmlns:wpg="http://schemas.microsoft.com/office/word/2010/wordprocessingGroup" xmlns:wpi="http://schemas.microsoft.com/office/word/2010/wordprocessingInk" xmlns:wne="http://schemas.microsoft.com/office/word/2006/wordml" xmlns:wps="http://schemas.microsoft.com/office/word/2010/wordprocessingShape" mc:Ignorable="w14 w15 w16se wp14">
-  <w:abstractNum w:abstractNumId="0" w15:restartNumberingAfterBreak="0">
+<w:numbering xmlns:wpc="http://schemas.microsoft.com/office/word/2010/wordprocessingCanvas" xmlns:mo="http://schemas.microsoft.com/office/mac/office/2008/main" xmlns:mc="http://schemas.openxmlformats.org/markup-compatibility/2006" xmlns:mv="urn:schemas-microsoft-com:mac:vml" xmlns:o="urn:schemas-microsoft-com:office:office" xmlns:r="http://schemas.openxmlformats.org/officeDocument/2006/relationships" xmlns:m="http://schemas.openxmlformats.org/officeDocument/2006/math" xmlns:v="urn:schemas-microsoft-com:vml" xmlns:wp14="http://schemas.microsoft.com/office/word/2010/wordprocessingDrawing" xmlns:wp="http://schemas.openxmlformats.org/drawingml/2006/wordprocessingDrawing" xmlns:w10="urn:schemas-microsoft-com:office:word" xmlns:w="http://schemas.openxmlformats.org/wordprocessingml/2006/main" xmlns:w14="http://schemas.microsoft.com/office/word/2010/wordml" xmlns:w15="http://schemas.microsoft.com/office/word/2012/wordml" xmlns:wpg="http://schemas.microsoft.com/office/word/2010/wordprocessingGroup" xmlns:wpi="http://schemas.microsoft.com/office/word/2010/wordprocessingInk" xmlns:wne="http://schemas.microsoft.com/office/word/2006/wordml" xmlns:wps="http://schemas.microsoft.com/office/word/2010/wordprocessingShape" mc:Ignorable="w14 w15 wp14">
+  <w:abstractNum w:abstractNumId="0">
     <w:nsid w:val="08387880"/>
     <w:multiLevelType w:val="multilevel"/>
     <w:tmpl w:val="D3A298DE"/>
@@ -4747,7 +4786,7 @@
       </w:rPr>
     </w:lvl>
   </w:abstractNum>
-  <w:abstractNum w:abstractNumId="1" w15:restartNumberingAfterBreak="0">
+  <w:abstractNum w:abstractNumId="1">
     <w:nsid w:val="20411415"/>
     <w:multiLevelType w:val="multilevel"/>
     <w:tmpl w:val="B03A3AD0"/>
@@ -4860,7 +4899,7 @@
       </w:rPr>
     </w:lvl>
   </w:abstractNum>
-  <w:abstractNum w:abstractNumId="2" w15:restartNumberingAfterBreak="0">
+  <w:abstractNum w:abstractNumId="2">
     <w:nsid w:val="208B2335"/>
     <w:multiLevelType w:val="hybridMultilevel"/>
     <w:tmpl w:val="DAA6B71E"/>
@@ -4949,7 +4988,7 @@
       </w:pPr>
     </w:lvl>
   </w:abstractNum>
-  <w:abstractNum w:abstractNumId="3" w15:restartNumberingAfterBreak="0">
+  <w:abstractNum w:abstractNumId="3">
     <w:nsid w:val="35397E29"/>
     <w:multiLevelType w:val="hybridMultilevel"/>
     <w:tmpl w:val="6A129550"/>
@@ -5035,7 +5074,7 @@
       </w:pPr>
     </w:lvl>
   </w:abstractNum>
-  <w:abstractNum w:abstractNumId="4" w15:restartNumberingAfterBreak="0">
+  <w:abstractNum w:abstractNumId="4">
     <w:nsid w:val="3D924FEF"/>
     <w:multiLevelType w:val="multilevel"/>
     <w:tmpl w:val="593E0FF0"/>
@@ -5122,7 +5161,7 @@
       </w:pPr>
     </w:lvl>
   </w:abstractNum>
-  <w:abstractNum w:abstractNumId="5" w15:restartNumberingAfterBreak="0">
+  <w:abstractNum w:abstractNumId="5">
     <w:nsid w:val="4788743D"/>
     <w:multiLevelType w:val="hybridMultilevel"/>
     <w:tmpl w:val="2AF0BF2C"/>
@@ -5235,7 +5274,7 @@
       </w:rPr>
     </w:lvl>
   </w:abstractNum>
-  <w:abstractNum w:abstractNumId="6" w15:restartNumberingAfterBreak="0">
+  <w:abstractNum w:abstractNumId="6">
     <w:nsid w:val="49DB1B80"/>
     <w:multiLevelType w:val="hybridMultilevel"/>
     <w:tmpl w:val="4EE2C00C"/>
@@ -5348,7 +5387,7 @@
       </w:rPr>
     </w:lvl>
   </w:abstractNum>
-  <w:abstractNum w:abstractNumId="7" w15:restartNumberingAfterBreak="0">
+  <w:abstractNum w:abstractNumId="7">
     <w:nsid w:val="4CCB3C4B"/>
     <w:multiLevelType w:val="hybridMultilevel"/>
     <w:tmpl w:val="5A803428"/>
@@ -5437,7 +5476,7 @@
       </w:pPr>
     </w:lvl>
   </w:abstractNum>
-  <w:abstractNum w:abstractNumId="8" w15:restartNumberingAfterBreak="0">
+  <w:abstractNum w:abstractNumId="8">
     <w:nsid w:val="4D4E73AF"/>
     <w:multiLevelType w:val="hybridMultilevel"/>
     <w:tmpl w:val="D3A298DE"/>
@@ -5550,7 +5589,7 @@
       </w:rPr>
     </w:lvl>
   </w:abstractNum>
-  <w:abstractNum w:abstractNumId="9" w15:restartNumberingAfterBreak="0">
+  <w:abstractNum w:abstractNumId="9">
     <w:nsid w:val="4E9B635B"/>
     <w:multiLevelType w:val="hybridMultilevel"/>
     <w:tmpl w:val="FE909AF0"/>
@@ -5636,7 +5675,7 @@
       </w:pPr>
     </w:lvl>
   </w:abstractNum>
-  <w:abstractNum w:abstractNumId="10" w15:restartNumberingAfterBreak="0">
+  <w:abstractNum w:abstractNumId="10">
     <w:nsid w:val="56B22620"/>
     <w:multiLevelType w:val="multilevel"/>
     <w:tmpl w:val="B03A3AD0"/>
@@ -5749,7 +5788,7 @@
       </w:rPr>
     </w:lvl>
   </w:abstractNum>
-  <w:abstractNum w:abstractNumId="11" w15:restartNumberingAfterBreak="0">
+  <w:abstractNum w:abstractNumId="11">
     <w:nsid w:val="572333EC"/>
     <w:multiLevelType w:val="multilevel"/>
     <w:tmpl w:val="D3A298DE"/>
@@ -5862,7 +5901,7 @@
       </w:rPr>
     </w:lvl>
   </w:abstractNum>
-  <w:abstractNum w:abstractNumId="12" w15:restartNumberingAfterBreak="0">
+  <w:abstractNum w:abstractNumId="12">
     <w:nsid w:val="5C836929"/>
     <w:multiLevelType w:val="hybridMultilevel"/>
     <w:tmpl w:val="0D0CFBB4"/>
@@ -5991,7 +6030,7 @@
 </file>
 
 <file path=word/styles.xml><?xml version="1.0" encoding="utf-8"?>
-<w:styles xmlns:mc="http://schemas.openxmlformats.org/markup-compatibility/2006" xmlns:r="http://schemas.openxmlformats.org/officeDocument/2006/relationships" xmlns:w="http://schemas.openxmlformats.org/wordprocessingml/2006/main" xmlns:w14="http://schemas.microsoft.com/office/word/2010/wordml" xmlns:w15="http://schemas.microsoft.com/office/word/2012/wordml" xmlns:w16se="http://schemas.microsoft.com/office/word/2015/wordml/symex" mc:Ignorable="w14 w15 w16se">
+<w:styles xmlns:mc="http://schemas.openxmlformats.org/markup-compatibility/2006" xmlns:r="http://schemas.openxmlformats.org/officeDocument/2006/relationships" xmlns:w="http://schemas.openxmlformats.org/wordprocessingml/2006/main" xmlns:w14="http://schemas.microsoft.com/office/word/2010/wordml" xmlns:w15="http://schemas.microsoft.com/office/word/2012/wordml" mc:Ignorable="w14 w15">
   <w:docDefaults>
     <w:rPrDefault>
       <w:rPr>
@@ -6007,7 +6046,7 @@
       </w:pPr>
     </w:pPrDefault>
   </w:docDefaults>
-  <w:latentStyles w:defLockedState="0" w:defUIPriority="99" w:defSemiHidden="0" w:defUnhideWhenUsed="0" w:defQFormat="0" w:count="372">
+  <w:latentStyles w:defLockedState="0" w:defUIPriority="99" w:defSemiHidden="0" w:defUnhideWhenUsed="0" w:defQFormat="0" w:count="380">
     <w:lsdException w:name="Normal" w:uiPriority="0" w:qFormat="1"/>
     <w:lsdException w:name="heading 1" w:uiPriority="9" w:qFormat="1"/>
     <w:lsdException w:name="heading 2" w:semiHidden="1" w:uiPriority="9" w:unhideWhenUsed="1" w:qFormat="1"/>
@@ -6379,7 +6418,6 @@
     <w:lsdException w:name="List Table 5 Dark Accent 6" w:uiPriority="50"/>
     <w:lsdException w:name="List Table 6 Colorful Accent 6" w:uiPriority="51"/>
     <w:lsdException w:name="List Table 7 Colorful Accent 6" w:uiPriority="52"/>
-    <w:lsdException w:name="Mention" w:semiHidden="1" w:unhideWhenUsed="1"/>
   </w:latentStyles>
   <w:style w:type="paragraph" w:default="1" w:styleId="Normal">
     <w:name w:val="Normal"/>
@@ -6905,7 +6943,7 @@
 </file>
 
 <file path=customXml/itemProps1.xml><?xml version="1.0" encoding="utf-8"?>
-<ds:datastoreItem xmlns:ds="http://schemas.openxmlformats.org/officeDocument/2006/customXml" ds:itemID="{278C1129-1F58-436C-8326-E38AABE932EA}">
+<ds:datastoreItem xmlns:ds="http://schemas.openxmlformats.org/officeDocument/2006/customXml" ds:itemID="{3C0FDE30-9856-9F46-B0FD-678DC4B64921}">
   <ds:schemaRefs>
     <ds:schemaRef ds:uri="http://schemas.openxmlformats.org/officeDocument/2006/bibliography"/>
   </ds:schemaRefs>

</xml_diff>